<commit_message>
This is my simplilearn phase1 project
</commit_message>
<xml_diff>
--- a/root/ReadMe/Project Outputs Screenshots/Output Screenshots.docx
+++ b/root/ReadMe/Project Outputs Screenshots/Output Screenshots.docx
@@ -17,7 +17,25 @@
           <w:szCs w:val="30"/>
           <w:rtl w:val="0"/>
         </w:rPr>
-        <w:t xml:space="preserve">Project Output Screenshots:</w:t>
+        <w:t xml:space="preserve">K.SAIAJAY KUMAR - SIMPLILEARN PHASE-1 PROJECT</w:t>
+      </w:r>
+    </w:p>
+    <w:p>
+      <w:pPr>
+        <w:rPr>
+          <w:b w:val="1"/>
+          <w:sz w:val="30"/>
+          <w:szCs w:val="30"/>
+        </w:rPr>
+      </w:pPr>
+      <w:r>
+        <w:rPr>
+          <w:b w:val="1"/>
+          <w:sz w:val="30"/>
+          <w:szCs w:val="30"/>
+          <w:rtl w:val="0"/>
+        </w:rPr>
+        <w:t xml:space="preserve">Project Output Screenshots: </w:t>
       </w:r>
     </w:p>
     <w:p>
@@ -59,12 +77,12 @@
           <wp:inline distB="114300" distT="114300" distL="114300" distR="114300">
             <wp:extent cx="5943600" cy="3340100"/>
             <wp:effectExtent b="0" l="0" r="0" t="0"/>
-            <wp:docPr id="5" name="image6.jpg"/>
+            <wp:docPr id="5" name="image7.jpg"/>
             <a:graphic>
               <a:graphicData uri="http://schemas.openxmlformats.org/drawingml/2006/picture">
                 <pic:pic>
                   <pic:nvPicPr>
-                    <pic:cNvPr id="0" name="image6.jpg"/>
+                    <pic:cNvPr id="0" name="image7.jpg"/>
                     <pic:cNvPicPr preferRelativeResize="0"/>
                   </pic:nvPicPr>
                   <pic:blipFill>
@@ -394,12 +412,12 @@
           <wp:inline distB="114300" distT="114300" distL="114300" distR="114300">
             <wp:extent cx="5943600" cy="3340100"/>
             <wp:effectExtent b="0" l="0" r="0" t="0"/>
-            <wp:docPr id="6" name="image7.jpg"/>
+            <wp:docPr id="6" name="image6.jpg"/>
             <a:graphic>
               <a:graphicData uri="http://schemas.openxmlformats.org/drawingml/2006/picture">
                 <pic:pic>
                   <pic:nvPicPr>
-                    <pic:cNvPr id="0" name="image7.jpg"/>
+                    <pic:cNvPr id="0" name="image6.jpg"/>
                     <pic:cNvPicPr preferRelativeResize="0"/>
                   </pic:nvPicPr>
                   <pic:blipFill>
@@ -469,12 +487,12 @@
           <wp:inline distB="114300" distT="114300" distL="114300" distR="114300">
             <wp:extent cx="5943600" cy="3340100"/>
             <wp:effectExtent b="0" l="0" r="0" t="0"/>
-            <wp:docPr id="3" name="image2.jpg"/>
+            <wp:docPr id="3" name="image5.jpg"/>
             <a:graphic>
               <a:graphicData uri="http://schemas.openxmlformats.org/drawingml/2006/picture">
                 <pic:pic>
                   <pic:nvPicPr>
-                    <pic:cNvPr id="0" name="image2.jpg"/>
+                    <pic:cNvPr id="0" name="image5.jpg"/>
                     <pic:cNvPicPr preferRelativeResize="0"/>
                   </pic:nvPicPr>
                   <pic:blipFill>
@@ -590,12 +608,12 @@
           <wp:inline distB="114300" distT="114300" distL="114300" distR="114300">
             <wp:extent cx="5943600" cy="3340100"/>
             <wp:effectExtent b="0" l="0" r="0" t="0"/>
-            <wp:docPr id="2" name="image5.jpg"/>
+            <wp:docPr id="2" name="image8.jpg"/>
             <a:graphic>
               <a:graphicData uri="http://schemas.openxmlformats.org/drawingml/2006/picture">
                 <pic:pic>
                   <pic:nvPicPr>
-                    <pic:cNvPr id="0" name="image5.jpg"/>
+                    <pic:cNvPr id="0" name="image8.jpg"/>
                     <pic:cNvPicPr preferRelativeResize="0"/>
                   </pic:nvPicPr>
                   <pic:blipFill>
@@ -654,12 +672,12 @@
           <wp:inline distB="114300" distT="114300" distL="114300" distR="114300">
             <wp:extent cx="5943600" cy="3340100"/>
             <wp:effectExtent b="0" l="0" r="0" t="0"/>
-            <wp:docPr id="4" name="image3.jpg"/>
+            <wp:docPr id="4" name="image2.jpg"/>
             <a:graphic>
               <a:graphicData uri="http://schemas.openxmlformats.org/drawingml/2006/picture">
                 <pic:pic>
                   <pic:nvPicPr>
-                    <pic:cNvPr id="0" name="image3.jpg"/>
+                    <pic:cNvPr id="0" name="image2.jpg"/>
                     <pic:cNvPicPr preferRelativeResize="0"/>
                   </pic:nvPicPr>
                   <pic:blipFill>
@@ -953,12 +971,12 @@
           <wp:inline distB="114300" distT="114300" distL="114300" distR="114300">
             <wp:extent cx="5943600" cy="3340100"/>
             <wp:effectExtent b="0" l="0" r="0" t="0"/>
-            <wp:docPr id="1" name="image8.jpg"/>
+            <wp:docPr id="1" name="image3.jpg"/>
             <a:graphic>
               <a:graphicData uri="http://schemas.openxmlformats.org/drawingml/2006/picture">
                 <pic:pic>
                   <pic:nvPicPr>
-                    <pic:cNvPr id="0" name="image8.jpg"/>
+                    <pic:cNvPr id="0" name="image3.jpg"/>
                     <pic:cNvPicPr preferRelativeResize="0"/>
                   </pic:nvPicPr>
                   <pic:blipFill>

</xml_diff>